<commit_message>
week 3 commit code,ppt,report
</commit_message>
<xml_diff>
--- a/Report.docx
+++ b/Report.docx
@@ -3923,13 +3923,154 @@
       <w:pPr>
         <w:rPr>
           <w:rFonts w:ascii="Times New Roman" w:hAnsi="Times New Roman" w:cs="Times New Roman"/>
+          <w:sz w:val="24"/>
+          <w:szCs w:val="24"/>
+        </w:rPr>
+      </w:pPr>
+    </w:p>
+    <w:p>
+      <w:pPr>
+        <w:rPr>
+          <w:rFonts w:ascii="Times New Roman" w:hAnsi="Times New Roman" w:cs="Times New Roman"/>
+          <w:sz w:val="24"/>
+          <w:szCs w:val="24"/>
+        </w:rPr>
+      </w:pPr>
+    </w:p>
+    <w:p>
+      <w:pPr>
+        <w:rPr>
+          <w:rFonts w:ascii="Times New Roman" w:hAnsi="Times New Roman" w:cs="Times New Roman"/>
           <w:b/>
+          <w:sz w:val="52"/>
+          <w:szCs w:val="52"/>
+        </w:rPr>
+      </w:pPr>
+      <w:r>
+        <w:rPr>
+          <w:rFonts w:ascii="Times New Roman" w:hAnsi="Times New Roman" w:cs="Times New Roman"/>
+          <w:b/>
+          <w:sz w:val="52"/>
+          <w:szCs w:val="52"/>
+        </w:rPr>
+        <w:lastRenderedPageBreak/>
+        <w:t>METHODOLOGY</w:t>
+      </w:r>
+    </w:p>
+    <w:p>
+      <w:pPr>
+        <w:rPr>
+          <w:rFonts w:ascii="Times New Roman" w:hAnsi="Times New Roman" w:cs="Times New Roman"/>
+          <w:b/>
+          <w:sz w:val="52"/>
+          <w:szCs w:val="52"/>
+        </w:rPr>
+      </w:pPr>
+    </w:p>
+    <w:p>
+      <w:pPr>
+        <w:jc w:val="both"/>
+        <w:rPr>
+          <w:rFonts w:ascii="Times New Roman" w:hAnsi="Times New Roman" w:cs="Times New Roman"/>
+          <w:sz w:val="40"/>
+          <w:szCs w:val="40"/>
+        </w:rPr>
+      </w:pPr>
+      <w:r>
+        <w:rPr>
+          <w:rFonts w:ascii="Times New Roman" w:hAnsi="Times New Roman" w:cs="Times New Roman"/>
+          <w:sz w:val="40"/>
+          <w:szCs w:val="40"/>
+        </w:rPr>
+        <w:t xml:space="preserve">The data is visualized for correlation. Negatively correlated features are selected to be dropped. Feature importance is plotted to visualize and only features with high importance are taken into consideration for predicting accident severity. The multi class label is converted to binary class by merging “Serious” and “Fatal” to </w:t>
+      </w:r>
+      <w:proofErr w:type="gramStart"/>
+      <w:r>
+        <w:rPr>
+          <w:rFonts w:ascii="Times New Roman" w:hAnsi="Times New Roman" w:cs="Times New Roman"/>
+          <w:sz w:val="40"/>
+          <w:szCs w:val="40"/>
+        </w:rPr>
+        <w:t>Serious</w:t>
+      </w:r>
+      <w:proofErr w:type="gramEnd"/>
+      <w:r>
+        <w:rPr>
+          <w:rFonts w:ascii="Times New Roman" w:hAnsi="Times New Roman" w:cs="Times New Roman"/>
+          <w:sz w:val="40"/>
+          <w:szCs w:val="40"/>
+        </w:rPr>
+        <w:t xml:space="preserve"> class.</w:t>
+      </w:r>
+    </w:p>
+    <w:p>
+      <w:pPr>
+        <w:jc w:val="both"/>
+        <w:rPr>
+          <w:rFonts w:ascii="Times New Roman" w:hAnsi="Times New Roman" w:cs="Times New Roman"/>
+          <w:sz w:val="40"/>
+          <w:szCs w:val="40"/>
+        </w:rPr>
+      </w:pPr>
+    </w:p>
+    <w:p>
+      <w:pPr>
+        <w:jc w:val="both"/>
+        <w:rPr>
+          <w:rFonts w:ascii="Times New Roman" w:hAnsi="Times New Roman" w:cs="Times New Roman"/>
+          <w:sz w:val="40"/>
+          <w:szCs w:val="40"/>
+        </w:rPr>
+      </w:pPr>
+      <w:r>
+        <w:rPr>
+          <w:rFonts w:ascii="Times New Roman" w:hAnsi="Times New Roman" w:cs="Times New Roman"/>
+          <w:sz w:val="40"/>
+          <w:szCs w:val="40"/>
+        </w:rPr>
+        <w:t xml:space="preserve">Feature Selection: The dataset has 34 attributes describing the incident of an accident. There are mixed types of data such as continuous and categorical. Manually dropped few columns due to its inconsistency in values such as Accident ID, and Location ID. For selecting the best features, below functions are used from </w:t>
+      </w:r>
+      <w:proofErr w:type="spellStart"/>
+      <w:r>
+        <w:rPr>
+          <w:rFonts w:ascii="Times New Roman" w:hAnsi="Times New Roman" w:cs="Times New Roman"/>
+          <w:sz w:val="40"/>
+          <w:szCs w:val="40"/>
+        </w:rPr>
+        <w:t>sklearn</w:t>
+      </w:r>
+      <w:proofErr w:type="spellEnd"/>
+      <w:r>
+        <w:rPr>
+          <w:rFonts w:ascii="Times New Roman" w:hAnsi="Times New Roman" w:cs="Times New Roman"/>
+          <w:sz w:val="40"/>
+          <w:szCs w:val="40"/>
+        </w:rPr>
+        <w:t xml:space="preserve"> library.</w:t>
+      </w:r>
+    </w:p>
+    <w:p>
+      <w:pPr>
+        <w:rPr>
+          <w:rFonts w:ascii="Times New Roman" w:hAnsi="Times New Roman" w:cs="Times New Roman"/>
+          <w:sz w:val="24"/>
+          <w:szCs w:val="24"/>
+        </w:rPr>
+      </w:pPr>
+    </w:p>
+    <w:p>
+      <w:pPr>
+        <w:rPr>
+          <w:rFonts w:ascii="Times New Roman" w:hAnsi="Times New Roman" w:cs="Times New Roman"/>
+          <w:b/>
           <w:sz w:val="36"/>
           <w:szCs w:val="36"/>
           <w:u w:val="single"/>
         </w:rPr>
       </w:pPr>
-      <w:r>
+    </w:p>
+    <w:p>
+      <w:pPr>
         <w:rPr>
           <w:rFonts w:ascii="Times New Roman" w:hAnsi="Times New Roman" w:cs="Times New Roman"/>
           <w:b/>
@@ -3937,6 +4078,82 @@
           <w:szCs w:val="36"/>
           <w:u w:val="single"/>
         </w:rPr>
+      </w:pPr>
+    </w:p>
+    <w:p>
+      <w:pPr>
+        <w:rPr>
+          <w:rFonts w:ascii="Times New Roman" w:hAnsi="Times New Roman" w:cs="Times New Roman"/>
+          <w:b/>
+          <w:sz w:val="36"/>
+          <w:szCs w:val="36"/>
+          <w:u w:val="single"/>
+        </w:rPr>
+      </w:pPr>
+    </w:p>
+    <w:p>
+      <w:pPr>
+        <w:rPr>
+          <w:rFonts w:ascii="Times New Roman" w:hAnsi="Times New Roman" w:cs="Times New Roman"/>
+          <w:b/>
+          <w:sz w:val="36"/>
+          <w:szCs w:val="36"/>
+          <w:u w:val="single"/>
+        </w:rPr>
+      </w:pPr>
+    </w:p>
+    <w:p>
+      <w:pPr>
+        <w:rPr>
+          <w:rFonts w:ascii="Times New Roman" w:hAnsi="Times New Roman" w:cs="Times New Roman"/>
+          <w:b/>
+          <w:sz w:val="36"/>
+          <w:szCs w:val="36"/>
+          <w:u w:val="single"/>
+        </w:rPr>
+      </w:pPr>
+    </w:p>
+    <w:p>
+      <w:pPr>
+        <w:rPr>
+          <w:rFonts w:ascii="Times New Roman" w:hAnsi="Times New Roman" w:cs="Times New Roman"/>
+          <w:b/>
+          <w:sz w:val="36"/>
+          <w:szCs w:val="36"/>
+          <w:u w:val="single"/>
+        </w:rPr>
+      </w:pPr>
+    </w:p>
+    <w:p>
+      <w:pPr>
+        <w:rPr>
+          <w:rFonts w:ascii="Times New Roman" w:hAnsi="Times New Roman" w:cs="Times New Roman"/>
+          <w:b/>
+          <w:sz w:val="36"/>
+          <w:szCs w:val="36"/>
+          <w:u w:val="single"/>
+        </w:rPr>
+      </w:pPr>
+    </w:p>
+    <w:p>
+      <w:pPr>
+        <w:rPr>
+          <w:rFonts w:ascii="Times New Roman" w:hAnsi="Times New Roman" w:cs="Times New Roman"/>
+          <w:b/>
+          <w:sz w:val="36"/>
+          <w:szCs w:val="36"/>
+          <w:u w:val="single"/>
+        </w:rPr>
+      </w:pPr>
+      <w:r>
+        <w:rPr>
+          <w:rFonts w:ascii="Times New Roman" w:hAnsi="Times New Roman" w:cs="Times New Roman"/>
+          <w:b/>
+          <w:sz w:val="36"/>
+          <w:szCs w:val="36"/>
+          <w:u w:val="single"/>
+        </w:rPr>
+        <w:lastRenderedPageBreak/>
         <w:t xml:space="preserve">Co-Relation </w:t>
       </w:r>
       <w:proofErr w:type="spellStart"/>
@@ -3954,6 +4171,7 @@
     </w:p>
     <w:p>
       <w:pPr>
+        <w:jc w:val="both"/>
         <w:rPr>
           <w:rFonts w:ascii="Times New Roman" w:hAnsi="Times New Roman" w:cs="Times New Roman"/>
           <w:b/>
@@ -3963,7 +4181,6 @@
         </w:rPr>
       </w:pPr>
       <w:r>
-        <w:lastRenderedPageBreak/>
         <w:br/>
       </w:r>
       <w:r>
@@ -4004,6 +4221,7 @@
     </w:p>
     <w:p>
       <w:pPr>
+        <w:jc w:val="both"/>
         <w:rPr>
           <w:rFonts w:ascii="Times New Roman" w:hAnsi="Times New Roman" w:cs="Times New Roman"/>
           <w:b/>
@@ -4016,6 +4234,7 @@
         <w:rPr>
           <w:rFonts w:ascii="Times New Roman" w:hAnsi="Times New Roman" w:cs="Times New Roman"/>
           <w:b/>
+          <w:noProof/>
           <w:sz w:val="36"/>
           <w:szCs w:val="36"/>
           <w:u w:val="single"/>
@@ -4025,149 +4244,6 @@
             <wp:extent cx="4618120" cy="4511431"/>
             <wp:effectExtent l="0" t="0" r="0" b="3810"/>
             <wp:docPr id="1" name="Picture 1"/>
-            <wp:cNvGraphicFramePr>
-              <a:graphicFrameLocks xmlns:a="http://schemas.openxmlformats.org/drawingml/2006/main" noChangeAspect="1"/>
-            </wp:cNvGraphicFramePr>
-            <a:graphic xmlns:a="http://schemas.openxmlformats.org/drawingml/2006/main">
-              <a:graphicData uri="http://schemas.openxmlformats.org/drawingml/2006/picture">
-                <pic:pic xmlns:pic="http://schemas.openxmlformats.org/drawingml/2006/picture">
-                  <pic:nvPicPr>
-                    <pic:cNvPr id="1" name=""/>
-                    <pic:cNvPicPr/>
-                  </pic:nvPicPr>
-                  <pic:blipFill>
-                    <a:blip r:embed="rId7"/>
-                    <a:stretch>
-                      <a:fillRect/>
-                    </a:stretch>
-                  </pic:blipFill>
-                  <pic:spPr>
-                    <a:xfrm>
-                      <a:off x="0" y="0"/>
-                      <a:ext cx="4618120" cy="4511431"/>
-                    </a:xfrm>
-                    <a:prstGeom prst="rect">
-                      <a:avLst/>
-                    </a:prstGeom>
-                  </pic:spPr>
-                </pic:pic>
-              </a:graphicData>
-            </a:graphic>
-          </wp:inline>
-        </w:drawing>
-      </w:r>
-    </w:p>
-    <w:p>
-      <w:pPr>
-        <w:rPr>
-          <w:rFonts w:ascii="Times New Roman" w:hAnsi="Times New Roman" w:cs="Times New Roman"/>
-          <w:b/>
-          <w:sz w:val="36"/>
-          <w:szCs w:val="36"/>
-          <w:u w:val="single"/>
-        </w:rPr>
-      </w:pPr>
-    </w:p>
-    <w:p>
-      <w:pPr>
-        <w:rPr>
-          <w:rFonts w:ascii="Times New Roman" w:hAnsi="Times New Roman" w:cs="Times New Roman"/>
-          <w:b/>
-          <w:sz w:val="36"/>
-          <w:szCs w:val="36"/>
-          <w:u w:val="single"/>
-        </w:rPr>
-      </w:pPr>
-    </w:p>
-    <w:p>
-      <w:pPr>
-        <w:rPr>
-          <w:rFonts w:ascii="Times New Roman" w:hAnsi="Times New Roman" w:cs="Times New Roman"/>
-          <w:b/>
-          <w:sz w:val="48"/>
-          <w:szCs w:val="48"/>
-          <w:u w:val="single"/>
-        </w:rPr>
-      </w:pPr>
-    </w:p>
-    <w:p>
-      <w:pPr>
-        <w:rPr>
-          <w:rFonts w:ascii="Times New Roman" w:hAnsi="Times New Roman" w:cs="Times New Roman"/>
-          <w:b/>
-          <w:sz w:val="48"/>
-          <w:szCs w:val="48"/>
-          <w:u w:val="single"/>
-        </w:rPr>
-      </w:pPr>
-    </w:p>
-    <w:p>
-      <w:pPr>
-        <w:rPr>
-          <w:rFonts w:ascii="Times New Roman" w:hAnsi="Times New Roman" w:cs="Times New Roman"/>
-          <w:b/>
-          <w:sz w:val="48"/>
-          <w:szCs w:val="48"/>
-          <w:u w:val="single"/>
-        </w:rPr>
-      </w:pPr>
-      <w:r>
-        <w:rPr>
-          <w:rFonts w:ascii="Times New Roman" w:hAnsi="Times New Roman" w:cs="Times New Roman"/>
-          <w:b/>
-          <w:sz w:val="48"/>
-          <w:szCs w:val="48"/>
-          <w:u w:val="single"/>
-        </w:rPr>
-        <w:lastRenderedPageBreak/>
-        <w:t>GRAPHS:</w:t>
-      </w:r>
-    </w:p>
-    <w:p>
-      <w:pPr>
-        <w:rPr>
-          <w:rFonts w:ascii="Times New Roman" w:hAnsi="Times New Roman" w:cs="Times New Roman"/>
-          <w:b/>
-          <w:sz w:val="36"/>
-          <w:szCs w:val="36"/>
-          <w:u w:val="single"/>
-        </w:rPr>
-      </w:pPr>
-      <w:r>
-        <w:rPr>
-          <w:rFonts w:ascii="Times New Roman" w:hAnsi="Times New Roman" w:cs="Times New Roman"/>
-          <w:b/>
-          <w:sz w:val="36"/>
-          <w:szCs w:val="36"/>
-          <w:u w:val="single"/>
-        </w:rPr>
-        <w:t>1.</w:t>
-      </w:r>
-    </w:p>
-    <w:p>
-      <w:pPr>
-        <w:jc w:val="center"/>
-        <w:rPr>
-          <w:rFonts w:ascii="Times New Roman" w:hAnsi="Times New Roman" w:cs="Times New Roman"/>
-          <w:b/>
-          <w:sz w:val="36"/>
-          <w:szCs w:val="36"/>
-          <w:u w:val="single"/>
-        </w:rPr>
-      </w:pPr>
-      <w:r>
-        <w:rPr>
-          <w:rFonts w:ascii="Times New Roman" w:hAnsi="Times New Roman" w:cs="Times New Roman"/>
-          <w:b/>
-          <w:sz w:val="36"/>
-          <w:szCs w:val="36"/>
-          <w:u w:val="single"/>
-        </w:rPr>
-        <w:drawing>
-          <wp:inline distT="0" distB="0" distL="0" distR="0" wp14:anchorId="5BC16ACF" wp14:editId="68DD7250">
-            <wp:extent cx="3211286" cy="3679390"/>
-            <wp:effectExtent l="0" t="0" r="8255" b="0"/>
-            <wp:docPr id="2" name="Picture 2"/>
             <wp:cNvGraphicFramePr>
               <a:graphicFrameLocks xmlns:a="http://schemas.openxmlformats.org/drawingml/2006/main" noChangeAspect="1"/>
             </wp:cNvGraphicFramePr>
@@ -4187,7 +4263,7 @@
                   <pic:spPr>
                     <a:xfrm>
                       <a:off x="0" y="0"/>
-                      <a:ext cx="3220471" cy="3689914"/>
+                      <a:ext cx="4618120" cy="4511431"/>
                     </a:xfrm>
                     <a:prstGeom prst="rect">
                       <a:avLst/>
@@ -4202,118 +4278,94 @@
     </w:p>
     <w:p>
       <w:pPr>
-        <w:rPr>
-          <w:rFonts w:ascii="Times New Roman" w:hAnsi="Times New Roman" w:cs="Times New Roman"/>
-          <w:sz w:val="36"/>
-          <w:szCs w:val="36"/>
-        </w:rPr>
-      </w:pPr>
-      <w:r>
-        <w:rPr>
-          <w:rFonts w:ascii="Times New Roman" w:hAnsi="Times New Roman" w:cs="Times New Roman"/>
-          <w:sz w:val="36"/>
-          <w:szCs w:val="36"/>
-        </w:rPr>
-        <w:t xml:space="preserve">It can be seen that the number of collisions that take place at the intersection of roads or intersection related collisions are more than those not related to intersections. This information can be used to make rules specifically for the intersections. </w:t>
-      </w:r>
-      <w:proofErr w:type="gramStart"/>
-      <w:r>
-        <w:rPr>
-          <w:rFonts w:ascii="Times New Roman" w:hAnsi="Times New Roman" w:cs="Times New Roman"/>
-          <w:sz w:val="36"/>
-          <w:szCs w:val="36"/>
-        </w:rPr>
-        <w:t>same</w:t>
-      </w:r>
-      <w:proofErr w:type="gramEnd"/>
-      <w:r>
-        <w:rPr>
-          <w:rFonts w:ascii="Times New Roman" w:hAnsi="Times New Roman" w:cs="Times New Roman"/>
-          <w:sz w:val="36"/>
-          <w:szCs w:val="36"/>
-        </w:rPr>
-        <w:t xml:space="preserve"> goes with making rules for </w:t>
-      </w:r>
-      <w:proofErr w:type="spellStart"/>
-      <w:r>
-        <w:rPr>
-          <w:rFonts w:ascii="Times New Roman" w:hAnsi="Times New Roman" w:cs="Times New Roman"/>
-          <w:sz w:val="36"/>
-          <w:szCs w:val="36"/>
-        </w:rPr>
-        <w:t>mid block</w:t>
-      </w:r>
-      <w:proofErr w:type="spellEnd"/>
-      <w:r>
-        <w:rPr>
-          <w:rFonts w:ascii="Times New Roman" w:hAnsi="Times New Roman" w:cs="Times New Roman"/>
-          <w:sz w:val="36"/>
-          <w:szCs w:val="36"/>
-        </w:rPr>
-        <w:t>.</w:t>
-      </w:r>
-    </w:p>
-    <w:p>
-      <w:pPr>
-        <w:rPr>
-          <w:rFonts w:ascii="Times New Roman" w:hAnsi="Times New Roman" w:cs="Times New Roman"/>
-          <w:sz w:val="36"/>
-          <w:szCs w:val="36"/>
-        </w:rPr>
-      </w:pPr>
-    </w:p>
-    <w:p>
-      <w:pPr>
-        <w:rPr>
-          <w:rFonts w:ascii="Times New Roman" w:hAnsi="Times New Roman" w:cs="Times New Roman"/>
-          <w:sz w:val="36"/>
-          <w:szCs w:val="36"/>
-        </w:rPr>
-      </w:pPr>
-    </w:p>
-    <w:p>
-      <w:pPr>
-        <w:rPr>
-          <w:rFonts w:ascii="Times New Roman" w:hAnsi="Times New Roman" w:cs="Times New Roman"/>
-          <w:sz w:val="36"/>
-          <w:szCs w:val="36"/>
-        </w:rPr>
-      </w:pPr>
-    </w:p>
-    <w:p>
-      <w:pPr>
-        <w:rPr>
-          <w:rFonts w:ascii="Times New Roman" w:hAnsi="Times New Roman" w:cs="Times New Roman"/>
-          <w:sz w:val="36"/>
-          <w:szCs w:val="36"/>
-        </w:rPr>
-      </w:pPr>
-    </w:p>
-    <w:p>
-      <w:pPr>
-        <w:rPr>
-          <w:rFonts w:ascii="Times New Roman" w:hAnsi="Times New Roman" w:cs="Times New Roman"/>
-          <w:sz w:val="36"/>
-          <w:szCs w:val="36"/>
-        </w:rPr>
-      </w:pPr>
-    </w:p>
-    <w:p>
-      <w:pPr>
-        <w:rPr>
-          <w:rFonts w:ascii="Times New Roman" w:hAnsi="Times New Roman" w:cs="Times New Roman"/>
-          <w:sz w:val="36"/>
-          <w:szCs w:val="36"/>
-        </w:rPr>
-      </w:pPr>
-      <w:r>
-        <w:rPr>
-          <w:rFonts w:ascii="Times New Roman" w:hAnsi="Times New Roman" w:cs="Times New Roman"/>
-          <w:sz w:val="36"/>
-          <w:szCs w:val="36"/>
-        </w:rPr>
-        <w:lastRenderedPageBreak/>
-        <w:t>2.</w:t>
+        <w:jc w:val="both"/>
+        <w:rPr>
+          <w:rFonts w:ascii="Times New Roman" w:hAnsi="Times New Roman" w:cs="Times New Roman"/>
+          <w:b/>
+          <w:sz w:val="36"/>
+          <w:szCs w:val="36"/>
+          <w:u w:val="single"/>
+        </w:rPr>
+      </w:pPr>
+    </w:p>
+    <w:p>
+      <w:pPr>
+        <w:jc w:val="both"/>
+        <w:rPr>
+          <w:rFonts w:ascii="Times New Roman" w:hAnsi="Times New Roman" w:cs="Times New Roman"/>
+          <w:b/>
+          <w:sz w:val="36"/>
+          <w:szCs w:val="36"/>
+          <w:u w:val="single"/>
+        </w:rPr>
+      </w:pPr>
+    </w:p>
+    <w:p>
+      <w:pPr>
+        <w:jc w:val="both"/>
+        <w:rPr>
+          <w:rFonts w:ascii="Times New Roman" w:hAnsi="Times New Roman" w:cs="Times New Roman"/>
+          <w:b/>
+          <w:sz w:val="48"/>
+          <w:szCs w:val="48"/>
+          <w:u w:val="single"/>
+        </w:rPr>
+      </w:pPr>
+    </w:p>
+    <w:p>
+      <w:pPr>
+        <w:jc w:val="both"/>
+        <w:rPr>
+          <w:rFonts w:ascii="Times New Roman" w:hAnsi="Times New Roman" w:cs="Times New Roman"/>
+          <w:b/>
+          <w:sz w:val="48"/>
+          <w:szCs w:val="48"/>
+          <w:u w:val="single"/>
+        </w:rPr>
+      </w:pPr>
+    </w:p>
+    <w:p>
+      <w:pPr>
+        <w:jc w:val="both"/>
+        <w:rPr>
+          <w:rFonts w:ascii="Times New Roman" w:hAnsi="Times New Roman" w:cs="Times New Roman"/>
+          <w:b/>
+          <w:sz w:val="48"/>
+          <w:szCs w:val="48"/>
+          <w:u w:val="single"/>
+        </w:rPr>
+      </w:pPr>
+      <w:r>
+        <w:rPr>
+          <w:rFonts w:ascii="Times New Roman" w:hAnsi="Times New Roman" w:cs="Times New Roman"/>
+          <w:b/>
+          <w:sz w:val="48"/>
+          <w:szCs w:val="48"/>
+          <w:u w:val="single"/>
+        </w:rPr>
+        <w:t>GRAPHS:</w:t>
+      </w:r>
+    </w:p>
+    <w:p>
+      <w:pPr>
+        <w:jc w:val="both"/>
+        <w:rPr>
+          <w:rFonts w:ascii="Times New Roman" w:hAnsi="Times New Roman" w:cs="Times New Roman"/>
+          <w:b/>
+          <w:sz w:val="36"/>
+          <w:szCs w:val="36"/>
+          <w:u w:val="single"/>
+        </w:rPr>
+      </w:pPr>
+      <w:r>
+        <w:rPr>
+          <w:rFonts w:ascii="Times New Roman" w:hAnsi="Times New Roman" w:cs="Times New Roman"/>
+          <w:b/>
+          <w:sz w:val="36"/>
+          <w:szCs w:val="36"/>
+          <w:u w:val="single"/>
+        </w:rPr>
+        <w:t>1.</w:t>
       </w:r>
     </w:p>
     <w:p>
@@ -4321,21 +4373,26 @@
         <w:jc w:val="center"/>
         <w:rPr>
           <w:rFonts w:ascii="Times New Roman" w:hAnsi="Times New Roman" w:cs="Times New Roman"/>
-          <w:sz w:val="36"/>
-          <w:szCs w:val="36"/>
-        </w:rPr>
-      </w:pPr>
-      <w:r>
-        <w:rPr>
-          <w:rFonts w:ascii="Times New Roman" w:hAnsi="Times New Roman" w:cs="Times New Roman"/>
-          <w:sz w:val="36"/>
-          <w:szCs w:val="36"/>
+          <w:b/>
+          <w:sz w:val="36"/>
+          <w:szCs w:val="36"/>
+          <w:u w:val="single"/>
+        </w:rPr>
+      </w:pPr>
+      <w:r>
+        <w:rPr>
+          <w:rFonts w:ascii="Times New Roman" w:hAnsi="Times New Roman" w:cs="Times New Roman"/>
+          <w:b/>
+          <w:noProof/>
+          <w:sz w:val="36"/>
+          <w:szCs w:val="36"/>
+          <w:u w:val="single"/>
         </w:rPr>
         <w:drawing>
-          <wp:inline distT="0" distB="0" distL="0" distR="0" wp14:anchorId="01952FE9" wp14:editId="4D32E893">
-            <wp:extent cx="4122292" cy="2383971"/>
-            <wp:effectExtent l="0" t="0" r="0" b="0"/>
-            <wp:docPr id="3" name="Picture 3"/>
+          <wp:inline distT="0" distB="0" distL="0" distR="0" wp14:anchorId="5BC16ACF" wp14:editId="68DD7250">
+            <wp:extent cx="3211286" cy="3679390"/>
+            <wp:effectExtent l="0" t="0" r="8255" b="0"/>
+            <wp:docPr id="2" name="Picture 2"/>
             <wp:cNvGraphicFramePr>
               <a:graphicFrameLocks xmlns:a="http://schemas.openxmlformats.org/drawingml/2006/main" noChangeAspect="1"/>
             </wp:cNvGraphicFramePr>
@@ -4355,7 +4412,7 @@
                   <pic:spPr>
                     <a:xfrm>
                       <a:off x="0" y="0"/>
-                      <a:ext cx="4126955" cy="2386667"/>
+                      <a:ext cx="3220471" cy="3689914"/>
                     </a:xfrm>
                     <a:prstGeom prst="rect">
                       <a:avLst/>
@@ -4370,12 +4427,21 @@
     </w:p>
     <w:p>
       <w:pPr>
-        <w:rPr>
-          <w:rFonts w:ascii="Times New Roman" w:hAnsi="Times New Roman" w:cs="Times New Roman"/>
-          <w:sz w:val="36"/>
-          <w:szCs w:val="36"/>
-        </w:rPr>
-      </w:pPr>
+        <w:jc w:val="both"/>
+        <w:rPr>
+          <w:rFonts w:ascii="Times New Roman" w:hAnsi="Times New Roman" w:cs="Times New Roman"/>
+          <w:sz w:val="36"/>
+          <w:szCs w:val="36"/>
+        </w:rPr>
+      </w:pPr>
+      <w:r>
+        <w:rPr>
+          <w:rFonts w:ascii="Times New Roman" w:hAnsi="Times New Roman" w:cs="Times New Roman"/>
+          <w:sz w:val="36"/>
+          <w:szCs w:val="36"/>
+        </w:rPr>
+        <w:t xml:space="preserve">It can be seen that the number of collisions that take place at the intersection of roads or intersection related collisions are more than those not related to intersections. This information can be used to make rules specifically for the intersections. </w:t>
+      </w:r>
       <w:proofErr w:type="gramStart"/>
       <w:r>
         <w:rPr>
@@ -4383,7 +4449,7 @@
           <w:sz w:val="36"/>
           <w:szCs w:val="36"/>
         </w:rPr>
-        <w:t>we</w:t>
+        <w:t>same</w:t>
       </w:r>
       <w:proofErr w:type="gramEnd"/>
       <w:r>
@@ -4392,7 +4458,7 @@
           <w:sz w:val="36"/>
           <w:szCs w:val="36"/>
         </w:rPr>
-        <w:t xml:space="preserve"> can see here </w:t>
+        <w:t xml:space="preserve"> goes with making rules for </w:t>
       </w:r>
       <w:proofErr w:type="spellStart"/>
       <w:r>
@@ -4401,7 +4467,7 @@
           <w:sz w:val="36"/>
           <w:szCs w:val="36"/>
         </w:rPr>
-        <w:t>approx</w:t>
+        <w:t>mid block</w:t>
       </w:r>
       <w:proofErr w:type="spellEnd"/>
       <w:r>
@@ -4410,43 +4476,75 @@
           <w:sz w:val="36"/>
           <w:szCs w:val="36"/>
         </w:rPr>
-        <w:t xml:space="preserve"> 65% accident occur in clear weather and 18.5% in raining weather</w:t>
-      </w:r>
-      <w:r>
-        <w:rPr>
-          <w:rFonts w:ascii="Times New Roman" w:hAnsi="Times New Roman" w:cs="Times New Roman"/>
-          <w:sz w:val="36"/>
-          <w:szCs w:val="36"/>
-        </w:rPr>
         <w:t>.</w:t>
       </w:r>
     </w:p>
     <w:p>
       <w:pPr>
-        <w:rPr>
-          <w:rFonts w:ascii="Times New Roman" w:hAnsi="Times New Roman" w:cs="Times New Roman"/>
-          <w:b/>
-          <w:sz w:val="36"/>
-          <w:szCs w:val="36"/>
-        </w:rPr>
-      </w:pPr>
-      <w:r>
-        <w:rPr>
-          <w:rFonts w:ascii="Times New Roman" w:hAnsi="Times New Roman" w:cs="Times New Roman"/>
-          <w:b/>
-          <w:sz w:val="36"/>
-          <w:szCs w:val="36"/>
-        </w:rPr>
-        <w:t>3</w:t>
-      </w:r>
-      <w:r>
-        <w:rPr>
-          <w:rFonts w:ascii="Times New Roman" w:hAnsi="Times New Roman" w:cs="Times New Roman"/>
-          <w:b/>
-          <w:sz w:val="36"/>
-          <w:szCs w:val="36"/>
-        </w:rPr>
-        <w:t>.</w:t>
+        <w:jc w:val="both"/>
+        <w:rPr>
+          <w:rFonts w:ascii="Times New Roman" w:hAnsi="Times New Roman" w:cs="Times New Roman"/>
+          <w:sz w:val="36"/>
+          <w:szCs w:val="36"/>
+        </w:rPr>
+      </w:pPr>
+    </w:p>
+    <w:p>
+      <w:pPr>
+        <w:jc w:val="both"/>
+        <w:rPr>
+          <w:rFonts w:ascii="Times New Roman" w:hAnsi="Times New Roman" w:cs="Times New Roman"/>
+          <w:sz w:val="36"/>
+          <w:szCs w:val="36"/>
+        </w:rPr>
+      </w:pPr>
+    </w:p>
+    <w:p>
+      <w:pPr>
+        <w:jc w:val="both"/>
+        <w:rPr>
+          <w:rFonts w:ascii="Times New Roman" w:hAnsi="Times New Roman" w:cs="Times New Roman"/>
+          <w:sz w:val="36"/>
+          <w:szCs w:val="36"/>
+        </w:rPr>
+      </w:pPr>
+    </w:p>
+    <w:p>
+      <w:pPr>
+        <w:jc w:val="both"/>
+        <w:rPr>
+          <w:rFonts w:ascii="Times New Roman" w:hAnsi="Times New Roman" w:cs="Times New Roman"/>
+          <w:sz w:val="36"/>
+          <w:szCs w:val="36"/>
+        </w:rPr>
+      </w:pPr>
+    </w:p>
+    <w:p>
+      <w:pPr>
+        <w:jc w:val="both"/>
+        <w:rPr>
+          <w:rFonts w:ascii="Times New Roman" w:hAnsi="Times New Roman" w:cs="Times New Roman"/>
+          <w:sz w:val="36"/>
+          <w:szCs w:val="36"/>
+        </w:rPr>
+      </w:pPr>
+    </w:p>
+    <w:p>
+      <w:pPr>
+        <w:jc w:val="both"/>
+        <w:rPr>
+          <w:rFonts w:ascii="Times New Roman" w:hAnsi="Times New Roman" w:cs="Times New Roman"/>
+          <w:sz w:val="36"/>
+          <w:szCs w:val="36"/>
+        </w:rPr>
+      </w:pPr>
+      <w:r>
+        <w:rPr>
+          <w:rFonts w:ascii="Times New Roman" w:hAnsi="Times New Roman" w:cs="Times New Roman"/>
+          <w:sz w:val="36"/>
+          <w:szCs w:val="36"/>
+        </w:rPr>
+        <w:t>2.</w:t>
       </w:r>
     </w:p>
     <w:p>
@@ -4454,23 +4552,22 @@
         <w:jc w:val="center"/>
         <w:rPr>
           <w:rFonts w:ascii="Times New Roman" w:hAnsi="Times New Roman" w:cs="Times New Roman"/>
-          <w:b/>
-          <w:sz w:val="36"/>
-          <w:szCs w:val="36"/>
-        </w:rPr>
-      </w:pPr>
-      <w:r>
-        <w:rPr>
-          <w:rFonts w:ascii="Times New Roman" w:hAnsi="Times New Roman" w:cs="Times New Roman"/>
-          <w:b/>
+          <w:sz w:val="36"/>
+          <w:szCs w:val="36"/>
+        </w:rPr>
+      </w:pPr>
+      <w:r>
+        <w:rPr>
+          <w:rFonts w:ascii="Times New Roman" w:hAnsi="Times New Roman" w:cs="Times New Roman"/>
+          <w:noProof/>
           <w:sz w:val="36"/>
           <w:szCs w:val="36"/>
         </w:rPr>
         <w:drawing>
-          <wp:inline distT="0" distB="0" distL="0" distR="0" wp14:anchorId="478C15D2" wp14:editId="50343D69">
-            <wp:extent cx="2786332" cy="2895600"/>
+          <wp:inline distT="0" distB="0" distL="0" distR="0" wp14:anchorId="01952FE9" wp14:editId="4D32E893">
+            <wp:extent cx="4122292" cy="2383971"/>
             <wp:effectExtent l="0" t="0" r="0" b="0"/>
-            <wp:docPr id="4" name="Picture 4"/>
+            <wp:docPr id="3" name="Picture 3"/>
             <wp:cNvGraphicFramePr>
               <a:graphicFrameLocks xmlns:a="http://schemas.openxmlformats.org/drawingml/2006/main" noChangeAspect="1"/>
             </wp:cNvGraphicFramePr>
@@ -4490,7 +4587,7 @@
                   <pic:spPr>
                     <a:xfrm>
                       <a:off x="0" y="0"/>
-                      <a:ext cx="2795447" cy="2905072"/>
+                      <a:ext cx="4126955" cy="2386667"/>
                     </a:xfrm>
                     <a:prstGeom prst="rect">
                       <a:avLst/>
@@ -4505,18 +4602,6 @@
     </w:p>
     <w:p>
       <w:pPr>
-        <w:rPr>
-          <w:rFonts w:ascii="Times New Roman" w:hAnsi="Times New Roman" w:cs="Times New Roman"/>
-          <w:sz w:val="36"/>
-          <w:szCs w:val="36"/>
-        </w:rPr>
-      </w:pPr>
-    </w:p>
-    <w:p>
-      <w:pPr>
-        <w:tabs>
-          <w:tab w:val="left" w:pos="1166"/>
-        </w:tabs>
         <w:jc w:val="both"/>
         <w:rPr>
           <w:rFonts w:ascii="Times New Roman" w:hAnsi="Times New Roman" w:cs="Times New Roman"/>
@@ -4531,7 +4616,7 @@
           <w:sz w:val="36"/>
           <w:szCs w:val="36"/>
         </w:rPr>
-        <w:t>here</w:t>
+        <w:t>we</w:t>
       </w:r>
       <w:proofErr w:type="gramEnd"/>
       <w:r>
@@ -4540,7 +4625,7 @@
           <w:sz w:val="36"/>
           <w:szCs w:val="36"/>
         </w:rPr>
-        <w:t xml:space="preserve"> we can conclude that most accident </w:t>
+        <w:t xml:space="preserve"> can see here </w:t>
       </w:r>
       <w:proofErr w:type="spellStart"/>
       <w:r>
@@ -4549,7 +4634,7 @@
           <w:sz w:val="36"/>
           <w:szCs w:val="36"/>
         </w:rPr>
-        <w:t>occour</w:t>
+        <w:t>approx</w:t>
       </w:r>
       <w:proofErr w:type="spellEnd"/>
       <w:r>
@@ -4558,61 +4643,7 @@
           <w:sz w:val="36"/>
           <w:szCs w:val="36"/>
         </w:rPr>
-        <w:t xml:space="preserve"> when a car take turn a steep angle. </w:t>
-      </w:r>
-      <w:proofErr w:type="gramStart"/>
-      <w:r>
-        <w:rPr>
-          <w:rFonts w:ascii="Times New Roman" w:hAnsi="Times New Roman" w:cs="Times New Roman"/>
-          <w:sz w:val="36"/>
-          <w:szCs w:val="36"/>
-        </w:rPr>
-        <w:t>this</w:t>
-      </w:r>
-      <w:proofErr w:type="gramEnd"/>
-      <w:r>
-        <w:rPr>
-          <w:rFonts w:ascii="Times New Roman" w:hAnsi="Times New Roman" w:cs="Times New Roman"/>
-          <w:sz w:val="36"/>
-          <w:szCs w:val="36"/>
-        </w:rPr>
-        <w:t xml:space="preserve"> create a </w:t>
-      </w:r>
-      <w:proofErr w:type="spellStart"/>
-      <w:r>
-        <w:rPr>
-          <w:rFonts w:ascii="Times New Roman" w:hAnsi="Times New Roman" w:cs="Times New Roman"/>
-          <w:sz w:val="36"/>
-          <w:szCs w:val="36"/>
-        </w:rPr>
-        <w:t>blindspot</w:t>
-      </w:r>
-      <w:proofErr w:type="spellEnd"/>
-      <w:r>
-        <w:rPr>
-          <w:rFonts w:ascii="Times New Roman" w:hAnsi="Times New Roman" w:cs="Times New Roman"/>
-          <w:sz w:val="36"/>
-          <w:szCs w:val="36"/>
-        </w:rPr>
-        <w:t xml:space="preserve"> as driver can see ahead because of obstacle. </w:t>
-      </w:r>
-      <w:proofErr w:type="gramStart"/>
-      <w:r>
-        <w:rPr>
-          <w:rFonts w:ascii="Times New Roman" w:hAnsi="Times New Roman" w:cs="Times New Roman"/>
-          <w:sz w:val="36"/>
-          <w:szCs w:val="36"/>
-        </w:rPr>
-        <w:t>resulting</w:t>
-      </w:r>
-      <w:proofErr w:type="gramEnd"/>
-      <w:r>
-        <w:rPr>
-          <w:rFonts w:ascii="Times New Roman" w:hAnsi="Times New Roman" w:cs="Times New Roman"/>
-          <w:sz w:val="36"/>
-          <w:szCs w:val="36"/>
-        </w:rPr>
-        <w:t xml:space="preserve"> in accident</w:t>
+        <w:t xml:space="preserve"> 65% accident occur in clear weather and 18.5% in raining weather</w:t>
       </w:r>
       <w:r>
         <w:rPr>
@@ -4625,61 +4656,57 @@
     </w:p>
     <w:p>
       <w:pPr>
-        <w:tabs>
-          <w:tab w:val="left" w:pos="1166"/>
-        </w:tabs>
         <w:jc w:val="both"/>
         <w:rPr>
           <w:rFonts w:ascii="Times New Roman" w:hAnsi="Times New Roman" w:cs="Times New Roman"/>
-          <w:sz w:val="36"/>
-          <w:szCs w:val="36"/>
-        </w:rPr>
-      </w:pPr>
-    </w:p>
-    <w:p>
-      <w:pPr>
-        <w:tabs>
-          <w:tab w:val="left" w:pos="1166"/>
-        </w:tabs>
-        <w:jc w:val="both"/>
-        <w:rPr>
-          <w:rFonts w:ascii="Times New Roman" w:hAnsi="Times New Roman" w:cs="Times New Roman"/>
-          <w:sz w:val="36"/>
-          <w:szCs w:val="36"/>
-        </w:rPr>
-      </w:pPr>
-      <w:r>
-        <w:rPr>
-          <w:rFonts w:ascii="Times New Roman" w:hAnsi="Times New Roman" w:cs="Times New Roman"/>
-          <w:sz w:val="36"/>
-          <w:szCs w:val="36"/>
-        </w:rPr>
-        <w:t>4.</w:t>
-      </w:r>
-    </w:p>
-    <w:p>
-      <w:pPr>
-        <w:tabs>
-          <w:tab w:val="left" w:pos="1166"/>
-        </w:tabs>
-        <w:jc w:val="both"/>
-        <w:rPr>
-          <w:rFonts w:ascii="Times New Roman" w:hAnsi="Times New Roman" w:cs="Times New Roman"/>
-          <w:sz w:val="36"/>
-          <w:szCs w:val="36"/>
-        </w:rPr>
-      </w:pPr>
-      <w:r>
-        <w:rPr>
-          <w:rFonts w:ascii="Times New Roman" w:hAnsi="Times New Roman" w:cs="Times New Roman"/>
+          <w:b/>
+          <w:sz w:val="36"/>
+          <w:szCs w:val="36"/>
+        </w:rPr>
+      </w:pPr>
+      <w:r>
+        <w:rPr>
+          <w:rFonts w:ascii="Times New Roman" w:hAnsi="Times New Roman" w:cs="Times New Roman"/>
+          <w:b/>
+          <w:sz w:val="36"/>
+          <w:szCs w:val="36"/>
+        </w:rPr>
+        <w:t>3</w:t>
+      </w:r>
+      <w:r>
+        <w:rPr>
+          <w:rFonts w:ascii="Times New Roman" w:hAnsi="Times New Roman" w:cs="Times New Roman"/>
+          <w:b/>
+          <w:sz w:val="36"/>
+          <w:szCs w:val="36"/>
+        </w:rPr>
+        <w:t>.</w:t>
+      </w:r>
+    </w:p>
+    <w:p>
+      <w:pPr>
+        <w:jc w:val="center"/>
+        <w:rPr>
+          <w:rFonts w:ascii="Times New Roman" w:hAnsi="Times New Roman" w:cs="Times New Roman"/>
+          <w:b/>
+          <w:sz w:val="36"/>
+          <w:szCs w:val="36"/>
+        </w:rPr>
+      </w:pPr>
+      <w:bookmarkStart w:id="0" w:name="_GoBack"/>
+      <w:r>
+        <w:rPr>
+          <w:rFonts w:ascii="Times New Roman" w:hAnsi="Times New Roman" w:cs="Times New Roman"/>
+          <w:b/>
+          <w:noProof/>
           <w:sz w:val="36"/>
           <w:szCs w:val="36"/>
         </w:rPr>
         <w:drawing>
-          <wp:inline distT="0" distB="0" distL="0" distR="0" wp14:anchorId="18A7AC8B" wp14:editId="6F1E6F5A">
-            <wp:extent cx="5943600" cy="2200275"/>
-            <wp:effectExtent l="0" t="0" r="0" b="9525"/>
-            <wp:docPr id="5" name="Picture 5"/>
+          <wp:inline distT="0" distB="0" distL="0" distR="0" wp14:anchorId="478C15D2" wp14:editId="50343D69">
+            <wp:extent cx="5257800" cy="2187413"/>
+            <wp:effectExtent l="0" t="0" r="0" b="3810"/>
+            <wp:docPr id="4" name="Picture 4"/>
             <wp:cNvGraphicFramePr>
               <a:graphicFrameLocks xmlns:a="http://schemas.openxmlformats.org/drawingml/2006/main" noChangeAspect="1"/>
             </wp:cNvGraphicFramePr>
@@ -4699,6 +4726,219 @@
                   <pic:spPr>
                     <a:xfrm>
                       <a:off x="0" y="0"/>
+                      <a:ext cx="5296753" cy="2203619"/>
+                    </a:xfrm>
+                    <a:prstGeom prst="rect">
+                      <a:avLst/>
+                    </a:prstGeom>
+                  </pic:spPr>
+                </pic:pic>
+              </a:graphicData>
+            </a:graphic>
+          </wp:inline>
+        </w:drawing>
+      </w:r>
+      <w:bookmarkEnd w:id="0"/>
+    </w:p>
+    <w:p>
+      <w:pPr>
+        <w:jc w:val="both"/>
+        <w:rPr>
+          <w:rFonts w:ascii="Times New Roman" w:hAnsi="Times New Roman" w:cs="Times New Roman"/>
+          <w:sz w:val="36"/>
+          <w:szCs w:val="36"/>
+        </w:rPr>
+      </w:pPr>
+    </w:p>
+    <w:p>
+      <w:pPr>
+        <w:tabs>
+          <w:tab w:val="left" w:pos="1166"/>
+        </w:tabs>
+        <w:jc w:val="both"/>
+        <w:rPr>
+          <w:rFonts w:ascii="Times New Roman" w:hAnsi="Times New Roman" w:cs="Times New Roman"/>
+          <w:sz w:val="36"/>
+          <w:szCs w:val="36"/>
+        </w:rPr>
+      </w:pPr>
+      <w:proofErr w:type="gramStart"/>
+      <w:r>
+        <w:rPr>
+          <w:rFonts w:ascii="Times New Roman" w:hAnsi="Times New Roman" w:cs="Times New Roman"/>
+          <w:sz w:val="36"/>
+          <w:szCs w:val="36"/>
+        </w:rPr>
+        <w:t>here</w:t>
+      </w:r>
+      <w:proofErr w:type="gramEnd"/>
+      <w:r>
+        <w:rPr>
+          <w:rFonts w:ascii="Times New Roman" w:hAnsi="Times New Roman" w:cs="Times New Roman"/>
+          <w:sz w:val="36"/>
+          <w:szCs w:val="36"/>
+        </w:rPr>
+        <w:t xml:space="preserve"> we can conclude that most accident </w:t>
+      </w:r>
+      <w:proofErr w:type="spellStart"/>
+      <w:r>
+        <w:rPr>
+          <w:rFonts w:ascii="Times New Roman" w:hAnsi="Times New Roman" w:cs="Times New Roman"/>
+          <w:sz w:val="36"/>
+          <w:szCs w:val="36"/>
+        </w:rPr>
+        <w:t>occour</w:t>
+      </w:r>
+      <w:proofErr w:type="spellEnd"/>
+      <w:r>
+        <w:rPr>
+          <w:rFonts w:ascii="Times New Roman" w:hAnsi="Times New Roman" w:cs="Times New Roman"/>
+          <w:sz w:val="36"/>
+          <w:szCs w:val="36"/>
+        </w:rPr>
+        <w:t xml:space="preserve"> when a car take turn a steep angle. </w:t>
+      </w:r>
+      <w:proofErr w:type="gramStart"/>
+      <w:r>
+        <w:rPr>
+          <w:rFonts w:ascii="Times New Roman" w:hAnsi="Times New Roman" w:cs="Times New Roman"/>
+          <w:sz w:val="36"/>
+          <w:szCs w:val="36"/>
+        </w:rPr>
+        <w:t>this</w:t>
+      </w:r>
+      <w:proofErr w:type="gramEnd"/>
+      <w:r>
+        <w:rPr>
+          <w:rFonts w:ascii="Times New Roman" w:hAnsi="Times New Roman" w:cs="Times New Roman"/>
+          <w:sz w:val="36"/>
+          <w:szCs w:val="36"/>
+        </w:rPr>
+        <w:t xml:space="preserve"> create a </w:t>
+      </w:r>
+      <w:proofErr w:type="spellStart"/>
+      <w:r>
+        <w:rPr>
+          <w:rFonts w:ascii="Times New Roman" w:hAnsi="Times New Roman" w:cs="Times New Roman"/>
+          <w:sz w:val="36"/>
+          <w:szCs w:val="36"/>
+        </w:rPr>
+        <w:t>blindspot</w:t>
+      </w:r>
+      <w:proofErr w:type="spellEnd"/>
+      <w:r>
+        <w:rPr>
+          <w:rFonts w:ascii="Times New Roman" w:hAnsi="Times New Roman" w:cs="Times New Roman"/>
+          <w:sz w:val="36"/>
+          <w:szCs w:val="36"/>
+        </w:rPr>
+        <w:t xml:space="preserve"> as driver can see ahead because of obstacle. </w:t>
+      </w:r>
+      <w:proofErr w:type="gramStart"/>
+      <w:r>
+        <w:rPr>
+          <w:rFonts w:ascii="Times New Roman" w:hAnsi="Times New Roman" w:cs="Times New Roman"/>
+          <w:sz w:val="36"/>
+          <w:szCs w:val="36"/>
+        </w:rPr>
+        <w:t>resulting</w:t>
+      </w:r>
+      <w:proofErr w:type="gramEnd"/>
+      <w:r>
+        <w:rPr>
+          <w:rFonts w:ascii="Times New Roman" w:hAnsi="Times New Roman" w:cs="Times New Roman"/>
+          <w:sz w:val="36"/>
+          <w:szCs w:val="36"/>
+        </w:rPr>
+        <w:t xml:space="preserve"> in accident</w:t>
+      </w:r>
+      <w:r>
+        <w:rPr>
+          <w:rFonts w:ascii="Times New Roman" w:hAnsi="Times New Roman" w:cs="Times New Roman"/>
+          <w:sz w:val="36"/>
+          <w:szCs w:val="36"/>
+        </w:rPr>
+        <w:t>.</w:t>
+      </w:r>
+    </w:p>
+    <w:p>
+      <w:pPr>
+        <w:tabs>
+          <w:tab w:val="left" w:pos="1166"/>
+        </w:tabs>
+        <w:jc w:val="both"/>
+        <w:rPr>
+          <w:rFonts w:ascii="Times New Roman" w:hAnsi="Times New Roman" w:cs="Times New Roman"/>
+          <w:sz w:val="36"/>
+          <w:szCs w:val="36"/>
+        </w:rPr>
+      </w:pPr>
+    </w:p>
+    <w:p>
+      <w:pPr>
+        <w:tabs>
+          <w:tab w:val="left" w:pos="1166"/>
+        </w:tabs>
+        <w:jc w:val="both"/>
+        <w:rPr>
+          <w:rFonts w:ascii="Times New Roman" w:hAnsi="Times New Roman" w:cs="Times New Roman"/>
+          <w:sz w:val="36"/>
+          <w:szCs w:val="36"/>
+        </w:rPr>
+      </w:pPr>
+      <w:r>
+        <w:rPr>
+          <w:rFonts w:ascii="Times New Roman" w:hAnsi="Times New Roman" w:cs="Times New Roman"/>
+          <w:sz w:val="36"/>
+          <w:szCs w:val="36"/>
+        </w:rPr>
+        <w:lastRenderedPageBreak/>
+        <w:t>4.</w:t>
+      </w:r>
+    </w:p>
+    <w:p>
+      <w:pPr>
+        <w:tabs>
+          <w:tab w:val="left" w:pos="1166"/>
+        </w:tabs>
+        <w:jc w:val="both"/>
+        <w:rPr>
+          <w:rFonts w:ascii="Times New Roman" w:hAnsi="Times New Roman" w:cs="Times New Roman"/>
+          <w:sz w:val="36"/>
+          <w:szCs w:val="36"/>
+        </w:rPr>
+      </w:pPr>
+      <w:r>
+        <w:rPr>
+          <w:rFonts w:ascii="Times New Roman" w:hAnsi="Times New Roman" w:cs="Times New Roman"/>
+          <w:noProof/>
+          <w:sz w:val="36"/>
+          <w:szCs w:val="36"/>
+        </w:rPr>
+        <w:drawing>
+          <wp:inline distT="0" distB="0" distL="0" distR="0" wp14:anchorId="18A7AC8B" wp14:editId="6F1E6F5A">
+            <wp:extent cx="5943600" cy="2200275"/>
+            <wp:effectExtent l="0" t="0" r="0" b="9525"/>
+            <wp:docPr id="5" name="Picture 5"/>
+            <wp:cNvGraphicFramePr>
+              <a:graphicFrameLocks xmlns:a="http://schemas.openxmlformats.org/drawingml/2006/main" noChangeAspect="1"/>
+            </wp:cNvGraphicFramePr>
+            <a:graphic xmlns:a="http://schemas.openxmlformats.org/drawingml/2006/main">
+              <a:graphicData uri="http://schemas.openxmlformats.org/drawingml/2006/picture">
+                <pic:pic xmlns:pic="http://schemas.openxmlformats.org/drawingml/2006/picture">
+                  <pic:nvPicPr>
+                    <pic:cNvPr id="1" name=""/>
+                    <pic:cNvPicPr/>
+                  </pic:nvPicPr>
+                  <pic:blipFill>
+                    <a:blip r:embed="rId12"/>
+                    <a:stretch>
+                      <a:fillRect/>
+                    </a:stretch>
+                  </pic:blipFill>
+                  <pic:spPr>
+                    <a:xfrm>
+                      <a:off x="0" y="0"/>
                       <a:ext cx="5943600" cy="2200275"/>
                     </a:xfrm>
                     <a:prstGeom prst="rect">
@@ -4815,6 +5055,7 @@
         <w:tabs>
           <w:tab w:val="left" w:pos="1166"/>
         </w:tabs>
+        <w:jc w:val="both"/>
         <w:rPr>
           <w:rFonts w:ascii="Times New Roman" w:hAnsi="Times New Roman" w:cs="Times New Roman"/>
           <w:sz w:val="36"/>
@@ -4835,14 +5076,13 @@
         <w:tabs>
           <w:tab w:val="left" w:pos="1166"/>
         </w:tabs>
-        <w:rPr>
-          <w:rFonts w:ascii="Times New Roman" w:hAnsi="Times New Roman" w:cs="Times New Roman"/>
-          <w:sz w:val="36"/>
-          <w:szCs w:val="36"/>
-        </w:rPr>
-      </w:pPr>
-      <w:bookmarkStart w:id="0" w:name="_GoBack"/>
-      <w:bookmarkEnd w:id="0"/>
+        <w:jc w:val="both"/>
+        <w:rPr>
+          <w:rFonts w:ascii="Times New Roman" w:hAnsi="Times New Roman" w:cs="Times New Roman"/>
+          <w:sz w:val="36"/>
+          <w:szCs w:val="36"/>
+        </w:rPr>
+      </w:pPr>
     </w:p>
     <w:tbl>
       <w:tblPr>
@@ -4870,7 +5110,7 @@
               <w:tabs>
                 <w:tab w:val="left" w:pos="1166"/>
               </w:tabs>
-              <w:jc w:val="center"/>
+              <w:jc w:val="both"/>
               <w:rPr>
                 <w:rFonts w:ascii="Times New Roman" w:hAnsi="Times New Roman" w:cs="Times New Roman"/>
                 <w:sz w:val="36"/>
@@ -4995,6 +5235,7 @@
                 <w:tab w:val="left" w:pos="14656"/>
               </w:tabs>
               <w:wordWrap w:val="0"/>
+              <w:jc w:val="both"/>
               <w:textAlignment w:val="baseline"/>
               <w:rPr>
                 <w:rFonts w:ascii="Times New Roman" w:eastAsia="Times New Roman" w:hAnsi="Times New Roman" w:cs="Times New Roman"/>
@@ -5264,16 +5505,6 @@
           <w:szCs w:val="52"/>
         </w:rPr>
       </w:pPr>
-      <w:r>
-        <w:rPr>
-          <w:rFonts w:ascii="Times New Roman" w:hAnsi="Times New Roman" w:cs="Times New Roman"/>
-          <w:b/>
-          <w:sz w:val="52"/>
-          <w:szCs w:val="52"/>
-        </w:rPr>
-        <w:lastRenderedPageBreak/>
-        <w:t>DISCUSSION</w:t>
-      </w:r>
     </w:p>
     <w:p>
       <w:pPr>
@@ -5283,209 +5514,20 @@
         <w:jc w:val="both"/>
         <w:rPr>
           <w:rFonts w:ascii="Times New Roman" w:hAnsi="Times New Roman" w:cs="Times New Roman"/>
-          <w:sz w:val="36"/>
-          <w:szCs w:val="36"/>
-        </w:rPr>
-      </w:pPr>
-      <w:r>
-        <w:rPr>
-          <w:rFonts w:ascii="Times New Roman" w:hAnsi="Times New Roman" w:cs="Times New Roman"/>
-          <w:sz w:val="36"/>
-          <w:szCs w:val="36"/>
-        </w:rPr>
-        <w:t>Hence</w:t>
-      </w:r>
-      <w:r>
-        <w:rPr>
-          <w:rFonts w:ascii="Times New Roman" w:hAnsi="Times New Roman" w:cs="Times New Roman"/>
-          <w:sz w:val="36"/>
-          <w:szCs w:val="36"/>
-        </w:rPr>
-        <w:t xml:space="preserve"> we can see that major factor that lead to </w:t>
-      </w:r>
-      <w:r>
-        <w:rPr>
-          <w:rFonts w:ascii="Times New Roman" w:hAnsi="Times New Roman" w:cs="Times New Roman"/>
-          <w:sz w:val="36"/>
-          <w:szCs w:val="36"/>
-        </w:rPr>
-        <w:t>collision</w:t>
-      </w:r>
-      <w:r>
-        <w:rPr>
-          <w:rFonts w:ascii="Times New Roman" w:hAnsi="Times New Roman" w:cs="Times New Roman"/>
-          <w:sz w:val="36"/>
-          <w:szCs w:val="36"/>
-        </w:rPr>
-        <w:t xml:space="preserve"> are collision type, weather </w:t>
-      </w:r>
-      <w:r>
-        <w:rPr>
-          <w:rFonts w:ascii="Times New Roman" w:hAnsi="Times New Roman" w:cs="Times New Roman"/>
-          <w:sz w:val="36"/>
-          <w:szCs w:val="36"/>
-        </w:rPr>
-        <w:t>condition, road</w:t>
-      </w:r>
-      <w:r>
-        <w:rPr>
-          <w:rFonts w:ascii="Times New Roman" w:hAnsi="Times New Roman" w:cs="Times New Roman"/>
-          <w:sz w:val="36"/>
-          <w:szCs w:val="36"/>
-        </w:rPr>
-        <w:t xml:space="preserve"> </w:t>
-      </w:r>
-      <w:r>
-        <w:rPr>
-          <w:rFonts w:ascii="Times New Roman" w:hAnsi="Times New Roman" w:cs="Times New Roman"/>
-          <w:sz w:val="36"/>
-          <w:szCs w:val="36"/>
-        </w:rPr>
-        <w:t>condition, light</w:t>
-      </w:r>
-      <w:r>
-        <w:rPr>
-          <w:rFonts w:ascii="Times New Roman" w:hAnsi="Times New Roman" w:cs="Times New Roman"/>
-          <w:sz w:val="36"/>
-          <w:szCs w:val="36"/>
-        </w:rPr>
-        <w:t xml:space="preserve"> condition. </w:t>
-      </w:r>
-      <w:r>
-        <w:rPr>
-          <w:rFonts w:ascii="Times New Roman" w:hAnsi="Times New Roman" w:cs="Times New Roman"/>
-          <w:sz w:val="36"/>
-          <w:szCs w:val="36"/>
-        </w:rPr>
-        <w:t>We</w:t>
-      </w:r>
-      <w:r>
-        <w:rPr>
-          <w:rFonts w:ascii="Times New Roman" w:hAnsi="Times New Roman" w:cs="Times New Roman"/>
-          <w:sz w:val="36"/>
-          <w:szCs w:val="36"/>
-        </w:rPr>
-        <w:t xml:space="preserve"> can use this model with little or no change if we want to use it for some other city, because ever place may have its own category to classify the severity of accident. </w:t>
-      </w:r>
-      <w:r>
-        <w:rPr>
-          <w:rFonts w:ascii="Times New Roman" w:hAnsi="Times New Roman" w:cs="Times New Roman"/>
-          <w:sz w:val="36"/>
-          <w:szCs w:val="36"/>
-        </w:rPr>
-        <w:t>Features</w:t>
-      </w:r>
-      <w:r>
-        <w:rPr>
-          <w:rFonts w:ascii="Times New Roman" w:hAnsi="Times New Roman" w:cs="Times New Roman"/>
-          <w:sz w:val="36"/>
-          <w:szCs w:val="36"/>
-        </w:rPr>
-        <w:t xml:space="preserve"> like weather,</w:t>
-      </w:r>
-      <w:r>
-        <w:rPr>
-          <w:rFonts w:ascii="Times New Roman" w:hAnsi="Times New Roman" w:cs="Times New Roman"/>
-          <w:sz w:val="36"/>
-          <w:szCs w:val="36"/>
-        </w:rPr>
-        <w:t xml:space="preserve"> </w:t>
-      </w:r>
-      <w:r>
-        <w:rPr>
-          <w:rFonts w:ascii="Times New Roman" w:hAnsi="Times New Roman" w:cs="Times New Roman"/>
-          <w:sz w:val="36"/>
-          <w:szCs w:val="36"/>
-        </w:rPr>
-        <w:t>road,</w:t>
-      </w:r>
-      <w:r>
-        <w:rPr>
-          <w:rFonts w:ascii="Times New Roman" w:hAnsi="Times New Roman" w:cs="Times New Roman"/>
-          <w:sz w:val="36"/>
-          <w:szCs w:val="36"/>
-        </w:rPr>
-        <w:t xml:space="preserve"> </w:t>
-      </w:r>
-      <w:r>
-        <w:rPr>
-          <w:rFonts w:ascii="Times New Roman" w:hAnsi="Times New Roman" w:cs="Times New Roman"/>
-          <w:sz w:val="36"/>
-          <w:szCs w:val="36"/>
-        </w:rPr>
-        <w:t>and light</w:t>
-      </w:r>
-      <w:r>
-        <w:rPr>
-          <w:rFonts w:ascii="Times New Roman" w:hAnsi="Times New Roman" w:cs="Times New Roman"/>
-          <w:sz w:val="36"/>
-          <w:szCs w:val="36"/>
-        </w:rPr>
-        <w:t xml:space="preserve"> can be used to determine that will collision </w:t>
-      </w:r>
-      <w:r>
-        <w:rPr>
-          <w:rFonts w:ascii="Times New Roman" w:hAnsi="Times New Roman" w:cs="Times New Roman"/>
-          <w:sz w:val="36"/>
-          <w:szCs w:val="36"/>
-        </w:rPr>
-        <w:t>occurs</w:t>
-      </w:r>
-      <w:r>
-        <w:rPr>
-          <w:rFonts w:ascii="Times New Roman" w:hAnsi="Times New Roman" w:cs="Times New Roman"/>
-          <w:sz w:val="36"/>
-          <w:szCs w:val="36"/>
-        </w:rPr>
-        <w:t xml:space="preserve"> or not. </w:t>
-      </w:r>
-      <w:r>
-        <w:rPr>
-          <w:rFonts w:ascii="Times New Roman" w:hAnsi="Times New Roman" w:cs="Times New Roman"/>
-          <w:sz w:val="36"/>
-          <w:szCs w:val="36"/>
-        </w:rPr>
-        <w:t>For</w:t>
-      </w:r>
-      <w:r>
-        <w:rPr>
-          <w:rFonts w:ascii="Times New Roman" w:hAnsi="Times New Roman" w:cs="Times New Roman"/>
-          <w:sz w:val="36"/>
-          <w:szCs w:val="36"/>
-        </w:rPr>
-        <w:t xml:space="preserve"> determining severity of accident features like people count, </w:t>
-      </w:r>
-      <w:r>
-        <w:rPr>
-          <w:rFonts w:ascii="Times New Roman" w:hAnsi="Times New Roman" w:cs="Times New Roman"/>
-          <w:sz w:val="36"/>
-          <w:szCs w:val="36"/>
-        </w:rPr>
-        <w:t>vehicle</w:t>
-      </w:r>
-      <w:r>
-        <w:rPr>
-          <w:rFonts w:ascii="Times New Roman" w:hAnsi="Times New Roman" w:cs="Times New Roman"/>
-          <w:sz w:val="36"/>
-          <w:szCs w:val="36"/>
-        </w:rPr>
-        <w:t xml:space="preserve"> count, speed,</w:t>
-      </w:r>
-      <w:r>
-        <w:rPr>
-          <w:rFonts w:ascii="Times New Roman" w:hAnsi="Times New Roman" w:cs="Times New Roman"/>
-          <w:sz w:val="36"/>
-          <w:szCs w:val="36"/>
-        </w:rPr>
-        <w:t xml:space="preserve"> </w:t>
-      </w:r>
-      <w:r>
-        <w:rPr>
-          <w:rFonts w:ascii="Times New Roman" w:hAnsi="Times New Roman" w:cs="Times New Roman"/>
-          <w:sz w:val="36"/>
-          <w:szCs w:val="36"/>
-        </w:rPr>
-        <w:t>etc. can be used</w:t>
+          <w:b/>
+          <w:sz w:val="52"/>
+          <w:szCs w:val="52"/>
+        </w:rPr>
+      </w:pPr>
+      <w:r>
+        <w:rPr>
+          <w:rFonts w:ascii="Times New Roman" w:hAnsi="Times New Roman" w:cs="Times New Roman"/>
+          <w:b/>
+          <w:sz w:val="52"/>
+          <w:szCs w:val="52"/>
+        </w:rPr>
+        <w:lastRenderedPageBreak/>
+        <w:t>DISCUSSION</w:t>
       </w:r>
     </w:p>
     <w:p>
@@ -5500,6 +5542,62 @@
           <w:szCs w:val="36"/>
         </w:rPr>
       </w:pPr>
+      <w:r>
+        <w:rPr>
+          <w:rFonts w:ascii="Times New Roman" w:hAnsi="Times New Roman" w:cs="Times New Roman"/>
+          <w:sz w:val="36"/>
+          <w:szCs w:val="36"/>
+        </w:rPr>
+        <w:t>Hence we can see that major factor that lead to collision are collision type, weather condition, road condition, light condition. We can use this model with little or no change if we want to use it for some other city, because ever place may have its own category to classify the severity of accident. Features like weather,</w:t>
+      </w:r>
+      <w:r>
+        <w:rPr>
+          <w:rFonts w:ascii="Times New Roman" w:hAnsi="Times New Roman" w:cs="Times New Roman"/>
+          <w:sz w:val="36"/>
+          <w:szCs w:val="36"/>
+        </w:rPr>
+        <w:t xml:space="preserve"> </w:t>
+      </w:r>
+      <w:r>
+        <w:rPr>
+          <w:rFonts w:ascii="Times New Roman" w:hAnsi="Times New Roman" w:cs="Times New Roman"/>
+          <w:sz w:val="36"/>
+          <w:szCs w:val="36"/>
+        </w:rPr>
+        <w:t>road,</w:t>
+      </w:r>
+      <w:r>
+        <w:rPr>
+          <w:rFonts w:ascii="Times New Roman" w:hAnsi="Times New Roman" w:cs="Times New Roman"/>
+          <w:sz w:val="36"/>
+          <w:szCs w:val="36"/>
+        </w:rPr>
+        <w:t xml:space="preserve"> </w:t>
+      </w:r>
+      <w:r>
+        <w:rPr>
+          <w:rFonts w:ascii="Times New Roman" w:hAnsi="Times New Roman" w:cs="Times New Roman"/>
+          <w:sz w:val="36"/>
+          <w:szCs w:val="36"/>
+        </w:rPr>
+        <w:t>and light can be used to determine that will collision occurs or not. For determining severity of accident features like people count, vehicle count, speed,</w:t>
+      </w:r>
+      <w:r>
+        <w:rPr>
+          <w:rFonts w:ascii="Times New Roman" w:hAnsi="Times New Roman" w:cs="Times New Roman"/>
+          <w:sz w:val="36"/>
+          <w:szCs w:val="36"/>
+        </w:rPr>
+        <w:t xml:space="preserve"> </w:t>
+      </w:r>
+      <w:r>
+        <w:rPr>
+          <w:rFonts w:ascii="Times New Roman" w:hAnsi="Times New Roman" w:cs="Times New Roman"/>
+          <w:sz w:val="36"/>
+          <w:szCs w:val="36"/>
+        </w:rPr>
+        <w:t>etc. can be used</w:t>
+      </w:r>
     </w:p>
     <w:p>
       <w:pPr>
@@ -5509,20 +5607,10 @@
         <w:jc w:val="both"/>
         <w:rPr>
           <w:rFonts w:ascii="Times New Roman" w:hAnsi="Times New Roman" w:cs="Times New Roman"/>
-          <w:b/>
-          <w:sz w:val="52"/>
-          <w:szCs w:val="52"/>
-        </w:rPr>
-      </w:pPr>
-      <w:r>
-        <w:rPr>
-          <w:rFonts w:ascii="Times New Roman" w:hAnsi="Times New Roman" w:cs="Times New Roman"/>
-          <w:b/>
-          <w:sz w:val="52"/>
-          <w:szCs w:val="52"/>
-        </w:rPr>
-        <w:t>CONCLUSION</w:t>
-      </w:r>
+          <w:sz w:val="36"/>
+          <w:szCs w:val="36"/>
+        </w:rPr>
+      </w:pPr>
     </w:p>
     <w:p>
       <w:pPr>
@@ -5532,6 +5620,29 @@
         <w:jc w:val="both"/>
         <w:rPr>
           <w:rFonts w:ascii="Times New Roman" w:hAnsi="Times New Roman" w:cs="Times New Roman"/>
+          <w:b/>
+          <w:sz w:val="52"/>
+          <w:szCs w:val="52"/>
+        </w:rPr>
+      </w:pPr>
+      <w:r>
+        <w:rPr>
+          <w:rFonts w:ascii="Times New Roman" w:hAnsi="Times New Roman" w:cs="Times New Roman"/>
+          <w:b/>
+          <w:sz w:val="52"/>
+          <w:szCs w:val="52"/>
+        </w:rPr>
+        <w:t>CONCLUSION</w:t>
+      </w:r>
+    </w:p>
+    <w:p>
+      <w:pPr>
+        <w:tabs>
+          <w:tab w:val="left" w:pos="1166"/>
+        </w:tabs>
+        <w:jc w:val="both"/>
+        <w:rPr>
+          <w:rFonts w:ascii="Times New Roman" w:hAnsi="Times New Roman" w:cs="Times New Roman"/>
           <w:sz w:val="36"/>
           <w:szCs w:val="36"/>
         </w:rPr>
@@ -5558,32 +5669,16 @@
           <w:sz w:val="36"/>
           <w:szCs w:val="36"/>
         </w:rPr>
-        <w:t xml:space="preserve"> should be made aware of rules, combined work of people, government and science can reduce accident in </w:t>
-      </w:r>
-      <w:r>
-        <w:rPr>
-          <w:rFonts w:ascii="Times New Roman" w:hAnsi="Times New Roman" w:cs="Times New Roman"/>
-          <w:sz w:val="36"/>
-          <w:szCs w:val="36"/>
-        </w:rPr>
-        <w:t>upcoming</w:t>
-      </w:r>
-      <w:r>
-        <w:rPr>
-          <w:rFonts w:ascii="Times New Roman" w:hAnsi="Times New Roman" w:cs="Times New Roman"/>
-          <w:sz w:val="36"/>
-          <w:szCs w:val="36"/>
-        </w:rPr>
-        <w:t xml:space="preserve"> years.</w:t>
+        <w:t xml:space="preserve"> should be made aware of rules, combined work of people, government and science can reduce accident in upcoming years.</w:t>
       </w:r>
     </w:p>
     <w:sectPr>
-      <w:headerReference w:type="even" r:id="rId12"/>
-      <w:headerReference w:type="default" r:id="rId13"/>
-      <w:footerReference w:type="even" r:id="rId14"/>
-      <w:footerReference w:type="default" r:id="rId15"/>
-      <w:headerReference w:type="first" r:id="rId16"/>
-      <w:footerReference w:type="first" r:id="rId17"/>
+      <w:headerReference w:type="even" r:id="rId13"/>
+      <w:headerReference w:type="default" r:id="rId14"/>
+      <w:footerReference w:type="even" r:id="rId15"/>
+      <w:footerReference w:type="default" r:id="rId16"/>
+      <w:headerReference w:type="first" r:id="rId17"/>
+      <w:footerReference w:type="first" r:id="rId18"/>
       <w:pgSz w:w="12240" w:h="15840"/>
       <w:pgMar w:top="1440" w:right="1440" w:bottom="810" w:left="1440" w:header="720" w:footer="720" w:gutter="0"/>
       <w:cols w:space="720"/>
@@ -5666,7 +5761,7 @@
           <w:rPr>
             <w:noProof/>
           </w:rPr>
-          <w:t>10</w:t>
+          <w:t>11</w:t>
         </w:r>
         <w:r>
           <w:rPr>
@@ -6251,6 +6346,7 @@
   <w:style w:type="character" w:default="1" w:styleId="DefaultParagraphFont">
     <w:name w:val="Default Paragraph Font"/>
     <w:uiPriority w:val="1"/>
+    <w:semiHidden/>
     <w:unhideWhenUsed/>
   </w:style>
   <w:style w:type="table" w:default="1" w:styleId="TableNormal">
@@ -6669,4 +6765,16 @@
     </a:ext>
   </a:extLst>
 </a:theme>
+</file>
+
+<file path=customXml/item1.xml><?xml version="1.0" encoding="utf-8"?>
+<b:Sources xmlns:b="http://schemas.openxmlformats.org/officeDocument/2006/bibliography" xmlns="http://schemas.openxmlformats.org/officeDocument/2006/bibliography" SelectedStyle="\APASixthEditionOfficeOnline.xsl" StyleName="APA" Version="6"/>
+</file>
+
+<file path=customXml/itemProps1.xml><?xml version="1.0" encoding="utf-8"?>
+<ds:datastoreItem xmlns:ds="http://schemas.openxmlformats.org/officeDocument/2006/customXml" ds:itemID="{5B391554-7C58-4A1B-93DB-E861E9F681AA}">
+  <ds:schemaRefs>
+    <ds:schemaRef ds:uri="http://schemas.openxmlformats.org/officeDocument/2006/bibliography"/>
+  </ds:schemaRefs>
+</ds:datastoreItem>
 </file>
</xml_diff>